<commit_message>
delete : all Prodocut classes
</commit_message>
<xml_diff>
--- a/02. Inheritance/Exercise/02. Java-OOP-Inheritance-Exercises.docx
+++ b/02. Inheritance/Exercise/02. Java-OOP-Inheritance-Exercises.docx
@@ -1,6 +1,6 @@
 
 <file path=word/document.xml><?xml version="1.0" encoding="utf-8"?>
-<w:document xmlns:wpc="http://schemas.microsoft.com/office/word/2010/wordprocessingCanvas" xmlns:cx="http://schemas.microsoft.com/office/drawing/2014/chartex" xmlns:cx1="http://schemas.microsoft.com/office/drawing/2015/9/8/chartex" xmlns:cx2="http://schemas.microsoft.com/office/drawing/2015/10/21/chartex" xmlns:cx3="http://schemas.microsoft.com/office/drawing/2016/5/9/chartex" xmlns:cx4="http://schemas.microsoft.com/office/drawing/2016/5/10/chartex" xmlns:cx5="http://schemas.microsoft.com/office/drawing/2016/5/11/chartex" xmlns:cx6="http://schemas.microsoft.com/office/drawing/2016/5/12/chartex" xmlns:cx7="http://schemas.microsoft.com/office/drawing/2016/5/13/chartex" xmlns:cx8="http://schemas.microsoft.com/office/drawing/2016/5/14/chartex" xmlns:mc="http://schemas.openxmlformats.org/markup-compatibility/2006" xmlns:aink="http://schemas.microsoft.com/office/drawing/2016/ink" xmlns:am3d="http://schemas.microsoft.com/office/drawing/2017/model3d" xmlns:o="urn:schemas-microsoft-com:office:office" xmlns:r="http://schemas.openxmlformats.org/officeDocument/2006/relationships" xmlns:m="http://schemas.openxmlformats.org/officeDocument/2006/math" xmlns:v="urn:schemas-microsoft-com:vml" xmlns:wp14="http://schemas.microsoft.com/office/word/2010/wordprocessingDrawing" xmlns:wp="http://schemas.openxmlformats.org/drawingml/2006/wordprocessingDrawing" xmlns:w10="urn:schemas-microsoft-com:office:word" xmlns:w="http://schemas.openxmlformats.org/wordprocessingml/2006/main" xmlns:w14="http://schemas.microsoft.com/office/word/2010/wordml" xmlns:w15="http://schemas.microsoft.com/office/word/2012/wordml" xmlns:w16cid="http://schemas.microsoft.com/office/word/2016/wordml/cid" xmlns:w16se="http://schemas.microsoft.com/office/word/2015/wordml/symex" xmlns:wpg="http://schemas.microsoft.com/office/word/2010/wordprocessingGroup" xmlns:wpi="http://schemas.microsoft.com/office/word/2010/wordprocessingInk" xmlns:wne="http://schemas.microsoft.com/office/word/2006/wordml" xmlns:wps="http://schemas.microsoft.com/office/word/2010/wordprocessingShape" mc:Ignorable="w14 w15 w16se w16cid wp14">
+<w:document xmlns:wpc="http://schemas.microsoft.com/office/word/2010/wordprocessingCanvas" xmlns:cx="http://schemas.microsoft.com/office/drawing/2014/chartex" xmlns:cx1="http://schemas.microsoft.com/office/drawing/2015/9/8/chartex" xmlns:cx2="http://schemas.microsoft.com/office/drawing/2015/10/21/chartex" xmlns:cx3="http://schemas.microsoft.com/office/drawing/2016/5/9/chartex" xmlns:cx4="http://schemas.microsoft.com/office/drawing/2016/5/10/chartex" xmlns:cx5="http://schemas.microsoft.com/office/drawing/2016/5/11/chartex" xmlns:cx6="http://schemas.microsoft.com/office/drawing/2016/5/12/chartex" xmlns:cx7="http://schemas.microsoft.com/office/drawing/2016/5/13/chartex" xmlns:cx8="http://schemas.microsoft.com/office/drawing/2016/5/14/chartex" xmlns:mc="http://schemas.openxmlformats.org/markup-compatibility/2006" xmlns:aink="http://schemas.microsoft.com/office/drawing/2016/ink" xmlns:am3d="http://schemas.microsoft.com/office/drawing/2017/model3d" xmlns:o="urn:schemas-microsoft-com:office:office" xmlns:oel="http://schemas.microsoft.com/office/2019/extlst" xmlns:r="http://schemas.openxmlformats.org/officeDocument/2006/relationships" xmlns:m="http://schemas.openxmlformats.org/officeDocument/2006/math" xmlns:v="urn:schemas-microsoft-com:vml" xmlns:wp14="http://schemas.microsoft.com/office/word/2010/wordprocessingDrawing" xmlns:wp="http://schemas.openxmlformats.org/drawingml/2006/wordprocessingDrawing" xmlns:w10="urn:schemas-microsoft-com:office:word" xmlns:w="http://schemas.openxmlformats.org/wordprocessingml/2006/main" xmlns:w14="http://schemas.microsoft.com/office/word/2010/wordml" xmlns:w15="http://schemas.microsoft.com/office/word/2012/wordml" xmlns:w16cex="http://schemas.microsoft.com/office/word/2018/wordml/cex" xmlns:w16cid="http://schemas.microsoft.com/office/word/2016/wordml/cid" xmlns:w16="http://schemas.microsoft.com/office/word/2018/wordml" xmlns:w16sdtdh="http://schemas.microsoft.com/office/word/2020/wordml/sdtdatahash" xmlns:w16se="http://schemas.microsoft.com/office/word/2015/wordml/symex" xmlns:wpg="http://schemas.microsoft.com/office/word/2010/wordprocessingGroup" xmlns:wpi="http://schemas.microsoft.com/office/word/2010/wordprocessingInk" xmlns:wne="http://schemas.microsoft.com/office/word/2006/wordml" xmlns:wps="http://schemas.microsoft.com/office/word/2010/wordprocessingShape" mc:Ignorable="w14 w15 w16se w16cid w16 w16cex w16sdtdh wp14">
   <w:body>
     <w:p>
       <w:pPr>
@@ -11,8 +11,6 @@
           <w:lang w:val="bg-BG"/>
         </w:rPr>
       </w:pPr>
-      <w:bookmarkStart w:id="0" w:name="_GoBack"/>
-      <w:bookmarkEnd w:id="0"/>
       <w:r>
         <w:rPr>
           <w:noProof/>
@@ -496,6 +494,7 @@
               </w:rPr>
               <w:t xml:space="preserve">public static void </w:t>
             </w:r>
+            <w:proofErr w:type="gramStart"/>
             <w:r>
               <w:rPr>
                 <w:rFonts w:ascii="Courier New" w:eastAsia="Times New Roman" w:hAnsi="Courier New" w:cs="Courier New"/>
@@ -511,6 +510,7 @@
               </w:rPr>
               <w:t>(</w:t>
             </w:r>
+            <w:proofErr w:type="gramEnd"/>
             <w:r>
               <w:rPr>
                 <w:rFonts w:ascii="Courier New" w:eastAsia="Times New Roman" w:hAnsi="Courier New" w:cs="Courier New"/>
@@ -2012,6 +2012,7 @@
               </w:rPr>
               <w:t xml:space="preserve">String </w:t>
             </w:r>
+            <w:proofErr w:type="gramStart"/>
             <w:r>
               <w:rPr>
                 <w:rFonts w:ascii="Courier New" w:eastAsia="Times New Roman" w:hAnsi="Courier New" w:cs="Courier New"/>
@@ -2027,7 +2028,16 @@
                 <w:color w:val="000000"/>
                 <w:szCs w:val="30"/>
               </w:rPr>
-              <w:t>() {</w:t>
+              <w:t>(</w:t>
+            </w:r>
+            <w:proofErr w:type="gramEnd"/>
+            <w:r>
+              <w:rPr>
+                <w:rFonts w:ascii="Courier New" w:eastAsia="Times New Roman" w:hAnsi="Courier New" w:cs="Courier New"/>
+                <w:color w:val="000000"/>
+                <w:szCs w:val="30"/>
+              </w:rPr>
+              <w:t>) {</w:t>
             </w:r>
             <w:r>
               <w:rPr>
@@ -3910,11 +3920,26 @@
           <w:color w:val="000000" w:themeColor="text1"/>
           <w:szCs w:val="19"/>
         </w:rPr>
-        <w:t>double calories</w:t>
+        <w:t xml:space="preserve">double </w:t>
+      </w:r>
+      <w:proofErr w:type="gramStart"/>
+      <w:r>
+        <w:rPr>
+          <w:rFonts w:ascii="Consolas" w:hAnsi="Consolas" w:cs="Consolas"/>
+          <w:b/>
+          <w:noProof/>
+          <w:color w:val="000000" w:themeColor="text1"/>
+          <w:szCs w:val="19"/>
+        </w:rPr>
+        <w:t>calories</w:t>
       </w:r>
       <w:r>
         <w:t>.</w:t>
       </w:r>
+      <w:r>
+        <w:t>e</w:t>
+      </w:r>
+      <w:proofErr w:type="gramEnd"/>
     </w:p>
     <w:p>
       <w:pPr>
@@ -5768,7 +5793,7 @@
 </file>
 
 <file path=word/endnotes.xml><?xml version="1.0" encoding="utf-8"?>
-<w:endnotes xmlns:wpc="http://schemas.microsoft.com/office/word/2010/wordprocessingCanvas" xmlns:cx="http://schemas.microsoft.com/office/drawing/2014/chartex" xmlns:cx1="http://schemas.microsoft.com/office/drawing/2015/9/8/chartex" xmlns:cx2="http://schemas.microsoft.com/office/drawing/2015/10/21/chartex" xmlns:cx3="http://schemas.microsoft.com/office/drawing/2016/5/9/chartex" xmlns:cx4="http://schemas.microsoft.com/office/drawing/2016/5/10/chartex" xmlns:cx5="http://schemas.microsoft.com/office/drawing/2016/5/11/chartex" xmlns:cx6="http://schemas.microsoft.com/office/drawing/2016/5/12/chartex" xmlns:cx7="http://schemas.microsoft.com/office/drawing/2016/5/13/chartex" xmlns:cx8="http://schemas.microsoft.com/office/drawing/2016/5/14/chartex" xmlns:mc="http://schemas.openxmlformats.org/markup-compatibility/2006" xmlns:aink="http://schemas.microsoft.com/office/drawing/2016/ink" xmlns:am3d="http://schemas.microsoft.com/office/drawing/2017/model3d" xmlns:o="urn:schemas-microsoft-com:office:office" xmlns:r="http://schemas.openxmlformats.org/officeDocument/2006/relationships" xmlns:m="http://schemas.openxmlformats.org/officeDocument/2006/math" xmlns:v="urn:schemas-microsoft-com:vml" xmlns:wp14="http://schemas.microsoft.com/office/word/2010/wordprocessingDrawing" xmlns:wp="http://schemas.openxmlformats.org/drawingml/2006/wordprocessingDrawing" xmlns:w10="urn:schemas-microsoft-com:office:word" xmlns:w="http://schemas.openxmlformats.org/wordprocessingml/2006/main" xmlns:w14="http://schemas.microsoft.com/office/word/2010/wordml" xmlns:w15="http://schemas.microsoft.com/office/word/2012/wordml" xmlns:w16cid="http://schemas.microsoft.com/office/word/2016/wordml/cid" xmlns:w16se="http://schemas.microsoft.com/office/word/2015/wordml/symex" xmlns:wpg="http://schemas.microsoft.com/office/word/2010/wordprocessingGroup" xmlns:wpi="http://schemas.microsoft.com/office/word/2010/wordprocessingInk" xmlns:wne="http://schemas.microsoft.com/office/word/2006/wordml" xmlns:wps="http://schemas.microsoft.com/office/word/2010/wordprocessingShape" mc:Ignorable="w14 w15 w16se w16cid wp14">
+<w:endnotes xmlns:wpc="http://schemas.microsoft.com/office/word/2010/wordprocessingCanvas" xmlns:cx="http://schemas.microsoft.com/office/drawing/2014/chartex" xmlns:cx1="http://schemas.microsoft.com/office/drawing/2015/9/8/chartex" xmlns:cx2="http://schemas.microsoft.com/office/drawing/2015/10/21/chartex" xmlns:cx3="http://schemas.microsoft.com/office/drawing/2016/5/9/chartex" xmlns:cx4="http://schemas.microsoft.com/office/drawing/2016/5/10/chartex" xmlns:cx5="http://schemas.microsoft.com/office/drawing/2016/5/11/chartex" xmlns:cx6="http://schemas.microsoft.com/office/drawing/2016/5/12/chartex" xmlns:cx7="http://schemas.microsoft.com/office/drawing/2016/5/13/chartex" xmlns:cx8="http://schemas.microsoft.com/office/drawing/2016/5/14/chartex" xmlns:mc="http://schemas.openxmlformats.org/markup-compatibility/2006" xmlns:aink="http://schemas.microsoft.com/office/drawing/2016/ink" xmlns:am3d="http://schemas.microsoft.com/office/drawing/2017/model3d" xmlns:o="urn:schemas-microsoft-com:office:office" xmlns:oel="http://schemas.microsoft.com/office/2019/extlst" xmlns:r="http://schemas.openxmlformats.org/officeDocument/2006/relationships" xmlns:m="http://schemas.openxmlformats.org/officeDocument/2006/math" xmlns:v="urn:schemas-microsoft-com:vml" xmlns:wp14="http://schemas.microsoft.com/office/word/2010/wordprocessingDrawing" xmlns:wp="http://schemas.openxmlformats.org/drawingml/2006/wordprocessingDrawing" xmlns:w10="urn:schemas-microsoft-com:office:word" xmlns:w="http://schemas.openxmlformats.org/wordprocessingml/2006/main" xmlns:w14="http://schemas.microsoft.com/office/word/2010/wordml" xmlns:w15="http://schemas.microsoft.com/office/word/2012/wordml" xmlns:w16cex="http://schemas.microsoft.com/office/word/2018/wordml/cex" xmlns:w16cid="http://schemas.microsoft.com/office/word/2016/wordml/cid" xmlns:w16="http://schemas.microsoft.com/office/word/2018/wordml" xmlns:w16sdtdh="http://schemas.microsoft.com/office/word/2020/wordml/sdtdatahash" xmlns:w16se="http://schemas.microsoft.com/office/word/2015/wordml/symex" xmlns:wpg="http://schemas.microsoft.com/office/word/2010/wordprocessingGroup" xmlns:wpi="http://schemas.microsoft.com/office/word/2010/wordprocessingInk" xmlns:wne="http://schemas.microsoft.com/office/word/2006/wordml" xmlns:wps="http://schemas.microsoft.com/office/word/2010/wordprocessingShape" mc:Ignorable="w14 w15 w16se w16cid w16 w16cex w16sdtdh wp14">
   <w:endnote w:type="separator" w:id="-1">
     <w:p>
       <w:pPr>
@@ -5793,7 +5818,7 @@
 </file>
 
 <file path=word/footer1.xml><?xml version="1.0" encoding="utf-8"?>
-<w:ftr xmlns:wpc="http://schemas.microsoft.com/office/word/2010/wordprocessingCanvas" xmlns:cx="http://schemas.microsoft.com/office/drawing/2014/chartex" xmlns:cx1="http://schemas.microsoft.com/office/drawing/2015/9/8/chartex" xmlns:cx2="http://schemas.microsoft.com/office/drawing/2015/10/21/chartex" xmlns:cx3="http://schemas.microsoft.com/office/drawing/2016/5/9/chartex" xmlns:cx4="http://schemas.microsoft.com/office/drawing/2016/5/10/chartex" xmlns:cx5="http://schemas.microsoft.com/office/drawing/2016/5/11/chartex" xmlns:cx6="http://schemas.microsoft.com/office/drawing/2016/5/12/chartex" xmlns:cx7="http://schemas.microsoft.com/office/drawing/2016/5/13/chartex" xmlns:cx8="http://schemas.microsoft.com/office/drawing/2016/5/14/chartex" xmlns:mc="http://schemas.openxmlformats.org/markup-compatibility/2006" xmlns:aink="http://schemas.microsoft.com/office/drawing/2016/ink" xmlns:am3d="http://schemas.microsoft.com/office/drawing/2017/model3d" xmlns:o="urn:schemas-microsoft-com:office:office" xmlns:r="http://schemas.openxmlformats.org/officeDocument/2006/relationships" xmlns:m="http://schemas.openxmlformats.org/officeDocument/2006/math" xmlns:v="urn:schemas-microsoft-com:vml" xmlns:wp14="http://schemas.microsoft.com/office/word/2010/wordprocessingDrawing" xmlns:wp="http://schemas.openxmlformats.org/drawingml/2006/wordprocessingDrawing" xmlns:w10="urn:schemas-microsoft-com:office:word" xmlns:w="http://schemas.openxmlformats.org/wordprocessingml/2006/main" xmlns:w14="http://schemas.microsoft.com/office/word/2010/wordml" xmlns:w15="http://schemas.microsoft.com/office/word/2012/wordml" xmlns:w16cid="http://schemas.microsoft.com/office/word/2016/wordml/cid" xmlns:w16se="http://schemas.microsoft.com/office/word/2015/wordml/symex" xmlns:wpg="http://schemas.microsoft.com/office/word/2010/wordprocessingGroup" xmlns:wpi="http://schemas.microsoft.com/office/word/2010/wordprocessingInk" xmlns:wne="http://schemas.microsoft.com/office/word/2006/wordml" xmlns:wps="http://schemas.microsoft.com/office/word/2010/wordprocessingShape" mc:Ignorable="w14 w15 w16se w16cid wp14">
+<w:ftr xmlns:wpc="http://schemas.microsoft.com/office/word/2010/wordprocessingCanvas" xmlns:cx="http://schemas.microsoft.com/office/drawing/2014/chartex" xmlns:cx1="http://schemas.microsoft.com/office/drawing/2015/9/8/chartex" xmlns:cx2="http://schemas.microsoft.com/office/drawing/2015/10/21/chartex" xmlns:cx3="http://schemas.microsoft.com/office/drawing/2016/5/9/chartex" xmlns:cx4="http://schemas.microsoft.com/office/drawing/2016/5/10/chartex" xmlns:cx5="http://schemas.microsoft.com/office/drawing/2016/5/11/chartex" xmlns:cx6="http://schemas.microsoft.com/office/drawing/2016/5/12/chartex" xmlns:cx7="http://schemas.microsoft.com/office/drawing/2016/5/13/chartex" xmlns:cx8="http://schemas.microsoft.com/office/drawing/2016/5/14/chartex" xmlns:mc="http://schemas.openxmlformats.org/markup-compatibility/2006" xmlns:aink="http://schemas.microsoft.com/office/drawing/2016/ink" xmlns:am3d="http://schemas.microsoft.com/office/drawing/2017/model3d" xmlns:o="urn:schemas-microsoft-com:office:office" xmlns:oel="http://schemas.microsoft.com/office/2019/extlst" xmlns:r="http://schemas.openxmlformats.org/officeDocument/2006/relationships" xmlns:m="http://schemas.openxmlformats.org/officeDocument/2006/math" xmlns:v="urn:schemas-microsoft-com:vml" xmlns:wp14="http://schemas.microsoft.com/office/word/2010/wordprocessingDrawing" xmlns:wp="http://schemas.openxmlformats.org/drawingml/2006/wordprocessingDrawing" xmlns:w10="urn:schemas-microsoft-com:office:word" xmlns:w="http://schemas.openxmlformats.org/wordprocessingml/2006/main" xmlns:w14="http://schemas.microsoft.com/office/word/2010/wordml" xmlns:w15="http://schemas.microsoft.com/office/word/2012/wordml" xmlns:w16cex="http://schemas.microsoft.com/office/word/2018/wordml/cex" xmlns:w16cid="http://schemas.microsoft.com/office/word/2016/wordml/cid" xmlns:w16="http://schemas.microsoft.com/office/word/2018/wordml" xmlns:w16sdtdh="http://schemas.microsoft.com/office/word/2020/wordml/sdtdatahash" xmlns:w16se="http://schemas.microsoft.com/office/word/2015/wordml/symex" xmlns:wpg="http://schemas.microsoft.com/office/word/2010/wordprocessingGroup" xmlns:wpi="http://schemas.microsoft.com/office/word/2010/wordprocessingInk" xmlns:wne="http://schemas.microsoft.com/office/word/2006/wordml" xmlns:wps="http://schemas.microsoft.com/office/word/2010/wordprocessingShape" mc:Ignorable="w14 w15 w16se w16cid w16 w16cex w16sdtdh wp14">
   <w:p>
     <w:pPr>
       <w:pStyle w:val="Footer"/>
@@ -5894,7 +5919,7 @@
               <v:stroke joinstyle="miter"/>
               <v:path gradientshapeok="t" o:connecttype="rect"/>
             </v:shapetype>
-            <v:shape id="Text Box 6" o:spid="_x0000_s1026" type="#_x0000_t202" style="position:absolute;margin-left:109.85pt;margin-top:28.05pt;width:40.15pt;height:13pt;z-index:251660288;visibility:visible;mso-wrap-style:square;mso-width-percent:0;mso-height-percent:0;mso-wrap-distance-left:9pt;mso-wrap-distance-top:0;mso-wrap-distance-right:9pt;mso-wrap-distance-bottom:0;mso-position-horizontal:absolute;mso-position-horizontal-relative:text;mso-position-vertical:absolute;mso-position-vertical-relative:text;mso-width-percent:0;mso-height-percent:0;mso-width-relative:page;mso-height-relative:page;v-text-anchor:middle" o:gfxdata="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" filled="f" stroked="f" strokeweight=".5pt">
+            <v:shape id="Text Box 6" o:spid="_x0000_s1026" type="#_x0000_t202" style="position:absolute;margin-left:109.85pt;margin-top:28.05pt;width:40.15pt;height:13pt;z-index:251660288;visibility:visible;mso-wrap-style:square;mso-width-percent:0;mso-height-percent:0;mso-wrap-distance-left:9pt;mso-wrap-distance-top:0;mso-wrap-distance-right:9pt;mso-wrap-distance-bottom:0;mso-position-horizontal:absolute;mso-position-horizontal-relative:text;mso-position-vertical:absolute;mso-position-vertical-relative:text;mso-width-percent:0;mso-height-percent:0;mso-width-relative:page;mso-height-relative:page;v-text-anchor:middle" o:gfxdata="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" filled="f" stroked="f" strokeweight=".5pt">
               <v:textbox inset=".5mm,0,0,0">
                 <w:txbxContent>
                   <w:p>
@@ -5974,7 +5999,7 @@
                               <w:szCs w:val="17"/>
                             </w:rPr>
                           </w:pPr>
-                          <w:bookmarkStart w:id="1" w:name="_Hlk24191091"/>
+                          <w:bookmarkStart w:id="0" w:name="_Hlk24191091"/>
                           <w:r>
                             <w:rPr>
                               <w:sz w:val="17"/>
@@ -6110,7 +6135,7 @@
                             <w:t>.</w:t>
                           </w:r>
                         </w:p>
-                        <w:bookmarkEnd w:id="1"/>
+                        <w:bookmarkEnd w:id="0"/>
                         <w:p>
                           <w:pPr>
                             <w:spacing w:line="240" w:lineRule="auto"/>
@@ -6681,7 +6706,7 @@
         </mc:Choice>
         <mc:Fallback>
           <w:pict>
-            <v:shape w14:anchorId="2074F399" id="Text Box 16" o:spid="_x0000_s1027" type="#_x0000_t202" style="position:absolute;margin-left:109pt;margin-top:7pt;width:411.4pt;height:40.45pt;z-index:251657216;visibility:visible;mso-wrap-style:square;mso-width-percent:0;mso-height-percent:0;mso-wrap-distance-left:9pt;mso-wrap-distance-top:0;mso-wrap-distance-right:9pt;mso-wrap-distance-bottom:0;mso-position-horizontal:absolute;mso-position-horizontal-relative:text;mso-position-vertical:absolute;mso-position-vertical-relative:text;mso-width-percent:0;mso-height-percent:0;mso-width-relative:page;mso-height-relative:page;v-text-anchor:top" o:gfxdata="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" filled="f" stroked="f">
+            <v:shape w14:anchorId="2074F399" id="Text Box 16" o:spid="_x0000_s1027" type="#_x0000_t202" style="position:absolute;margin-left:109pt;margin-top:7pt;width:411.4pt;height:40.45pt;z-index:251657216;visibility:visible;mso-wrap-style:square;mso-width-percent:0;mso-height-percent:0;mso-wrap-distance-left:9pt;mso-wrap-distance-top:0;mso-wrap-distance-right:9pt;mso-wrap-distance-bottom:0;mso-position-horizontal:absolute;mso-position-horizontal-relative:text;mso-position-vertical:absolute;mso-position-vertical-relative:text;mso-width-percent:0;mso-height-percent:0;mso-width-relative:page;mso-height-relative:page;v-text-anchor:top" o:gfxdata="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" filled="f" stroked="f">
               <v:textbox inset=".5mm,1.2mm,.5mm,.5mm">
                 <w:txbxContent>
                   <w:p>
@@ -6692,7 +6717,7 @@
                         <w:szCs w:val="17"/>
                       </w:rPr>
                     </w:pPr>
-                    <w:bookmarkStart w:id="2" w:name="_Hlk24191091"/>
+                    <w:bookmarkStart w:id="1" w:name="_Hlk24191091"/>
                     <w:r>
                       <w:rPr>
                         <w:sz w:val="17"/>
@@ -6828,7 +6853,7 @@
                       <w:t>.</w:t>
                     </w:r>
                   </w:p>
-                  <w:bookmarkEnd w:id="2"/>
+                  <w:bookmarkEnd w:id="1"/>
                   <w:p>
                     <w:pPr>
                       <w:spacing w:line="240" w:lineRule="auto"/>
@@ -6849,7 +6874,7 @@
                           <wp:extent cx="180000" cy="180000"/>
                           <wp:effectExtent l="0" t="0" r="0" b="0"/>
                           <wp:docPr id="3" name="Picture 3">
-                            <a:hlinkClick xmlns:a="http://schemas.openxmlformats.org/drawingml/2006/main" r:id="rId22"/>
+                            <a:hlinkClick xmlns:a="http://schemas.openxmlformats.org/drawingml/2006/main" r:id="rId2"/>
                           </wp:docPr>
                           <wp:cNvGraphicFramePr>
                             <a:graphicFrameLocks xmlns:a="http://schemas.openxmlformats.org/drawingml/2006/main" noChangeAspect="1"/>
@@ -6859,14 +6884,14 @@
                               <pic:pic xmlns:pic="http://schemas.openxmlformats.org/drawingml/2006/picture">
                                 <pic:nvPicPr>
                                   <pic:cNvPr id="3" name="Picture 3">
-                                    <a:hlinkClick r:id="rId22"/>
+                                    <a:hlinkClick r:id="rId2"/>
                                   </pic:cNvPr>
                                   <pic:cNvPicPr>
                                     <a:picLocks noChangeAspect="1" noChangeArrowheads="1"/>
                                   </pic:cNvPicPr>
                                 </pic:nvPicPr>
                                 <pic:blipFill>
-                                  <a:blip r:embed="rId23">
+                                  <a:blip r:embed="rId3">
                                     <a:extLst>
                                       <a:ext uri="{28A0092B-C50C-407E-A947-70E740481C1C}">
                                         <a14:useLocalDpi xmlns:a14="http://schemas.microsoft.com/office/drawing/2010/main" val="0"/>
@@ -6915,7 +6940,7 @@
                           <wp:extent cx="180000" cy="180000"/>
                           <wp:effectExtent l="0" t="0" r="0" b="0"/>
                           <wp:docPr id="2" name="Picture 2">
-                            <a:hlinkClick xmlns:a="http://schemas.openxmlformats.org/drawingml/2006/main" r:id="rId24"/>
+                            <a:hlinkClick xmlns:a="http://schemas.openxmlformats.org/drawingml/2006/main" r:id="rId4"/>
                           </wp:docPr>
                           <wp:cNvGraphicFramePr>
                             <a:graphicFrameLocks xmlns:a="http://schemas.openxmlformats.org/drawingml/2006/main" noChangeAspect="1"/>
@@ -6925,14 +6950,14 @@
                               <pic:pic xmlns:pic="http://schemas.openxmlformats.org/drawingml/2006/picture">
                                 <pic:nvPicPr>
                                   <pic:cNvPr id="2" name="Picture 2">
-                                    <a:hlinkClick r:id="rId24"/>
+                                    <a:hlinkClick r:id="rId4"/>
                                   </pic:cNvPr>
                                   <pic:cNvPicPr>
                                     <a:picLocks noChangeAspect="1" noChangeArrowheads="1"/>
                                   </pic:cNvPicPr>
                                 </pic:nvPicPr>
                                 <pic:blipFill>
-                                  <a:blip r:embed="rId25">
+                                  <a:blip r:embed="rId5">
                                     <a:extLst>
                                       <a:ext uri="{28A0092B-C50C-407E-A947-70E740481C1C}">
                                         <a14:useLocalDpi xmlns:a14="http://schemas.microsoft.com/office/drawing/2010/main" val="0"/>
@@ -6981,7 +7006,7 @@
                           <wp:extent cx="180000" cy="180000"/>
                           <wp:effectExtent l="0" t="0" r="0" b="0"/>
                           <wp:docPr id="5" name="Picture 5" title="Software University @ Facebook">
-                            <a:hlinkClick xmlns:a="http://schemas.openxmlformats.org/drawingml/2006/main" r:id="rId26"/>
+                            <a:hlinkClick xmlns:a="http://schemas.openxmlformats.org/drawingml/2006/main" r:id="rId6"/>
                           </wp:docPr>
                           <wp:cNvGraphicFramePr>
                             <a:graphicFrameLocks xmlns:a="http://schemas.openxmlformats.org/drawingml/2006/main" noChangeAspect="1"/>
@@ -6991,12 +7016,12 @@
                               <pic:pic xmlns:pic="http://schemas.openxmlformats.org/drawingml/2006/picture">
                                 <pic:nvPicPr>
                                   <pic:cNvPr id="5" name="Picture 5" title="Software University @ Facebook">
-                                    <a:hlinkClick r:id="rId26"/>
+                                    <a:hlinkClick r:id="rId6"/>
                                   </pic:cNvPr>
                                   <pic:cNvPicPr/>
                                 </pic:nvPicPr>
                                 <pic:blipFill>
-                                  <a:blip r:embed="rId27"/>
+                                  <a:blip r:embed="rId7"/>
                                   <a:stretch>
                                     <a:fillRect/>
                                   </a:stretch>
@@ -7034,7 +7059,7 @@
                           <wp:extent cx="180000" cy="180000"/>
                           <wp:effectExtent l="0" t="0" r="0" b="0"/>
                           <wp:docPr id="20" name="Picture 20">
-                            <a:hlinkClick xmlns:a="http://schemas.openxmlformats.org/drawingml/2006/main" r:id="rId28"/>
+                            <a:hlinkClick xmlns:a="http://schemas.openxmlformats.org/drawingml/2006/main" r:id="rId8"/>
                           </wp:docPr>
                           <wp:cNvGraphicFramePr>
                             <a:graphicFrameLocks xmlns:a="http://schemas.openxmlformats.org/drawingml/2006/main" noChangeAspect="1"/>
@@ -7044,20 +7069,20 @@
                               <pic:pic xmlns:pic="http://schemas.openxmlformats.org/drawingml/2006/picture">
                                 <pic:nvPicPr>
                                   <pic:cNvPr id="20" name="Picture 20">
-                                    <a:hlinkClick r:id="rId28"/>
+                                    <a:hlinkClick r:id="rId8"/>
                                   </pic:cNvPr>
                                   <pic:cNvPicPr>
                                     <a:picLocks noChangeAspect="1" noChangeArrowheads="1"/>
                                   </pic:cNvPicPr>
                                 </pic:nvPicPr>
                                 <pic:blipFill>
-                                  <a:blip r:embed="rId29">
+                                  <a:blip r:embed="rId9">
                                     <a:extLst>
                                       <a:ext uri="{28A0092B-C50C-407E-A947-70E740481C1C}">
                                         <a14:useLocalDpi xmlns:a14="http://schemas.microsoft.com/office/drawing/2010/main" val="0"/>
                                       </a:ext>
                                       <a:ext uri="{837473B0-CC2E-450A-ABE3-18F120FF3D39}">
-                                        <a1611:picAttrSrcUrl xmlns:a1611="http://schemas.microsoft.com/office/drawing/2016/11/main" xmlns:w16se="http://schemas.microsoft.com/office/word/2015/wordml/symex" xmlns:w16cid="http://schemas.microsoft.com/office/word/2016/wordml/cid" xmlns:w="http://schemas.openxmlformats.org/wordprocessingml/2006/main" xmlns:w10="urn:schemas-microsoft-com:office:word" xmlns:v="urn:schemas-microsoft-com:vml" xmlns:o="urn:schemas-microsoft-com:office:office" xmlns:am3d="http://schemas.microsoft.com/office/drawing/2017/model3d" xmlns:aink="http://schemas.microsoft.com/office/drawing/2016/ink" xmlns:cx8="http://schemas.microsoft.com/office/drawing/2016/5/14/chartex" xmlns:cx7="http://schemas.microsoft.com/office/drawing/2016/5/13/chartex" xmlns:cx6="http://schemas.microsoft.com/office/drawing/2016/5/12/chartex" xmlns:cx5="http://schemas.microsoft.com/office/drawing/2016/5/11/chartex" xmlns:cx4="http://schemas.microsoft.com/office/drawing/2016/5/10/chartex" xmlns:cx3="http://schemas.microsoft.com/office/drawing/2016/5/9/chartex" xmlns:cx2="http://schemas.microsoft.com/office/drawing/2015/10/21/chartex" xmlns:cx1="http://schemas.microsoft.com/office/drawing/2015/9/8/chartex" xmlns:cx="http://schemas.microsoft.com/office/drawing/2014/chartex" xmlns="" r:id="rId30"/>
+                                        <a1611:picAttrSrcUrl xmlns:a1611="http://schemas.microsoft.com/office/drawing/2016/11/main" r:id="rId10"/>
                                       </a:ext>
                                     </a:extLst>
                                   </a:blip>
@@ -7103,7 +7128,7 @@
                           <wp:extent cx="180000" cy="180000"/>
                           <wp:effectExtent l="0" t="0" r="0" b="0"/>
                           <wp:docPr id="7" name="Picture 7" title="Software University @ Twitter">
-                            <a:hlinkClick xmlns:a="http://schemas.openxmlformats.org/drawingml/2006/main" r:id="rId31"/>
+                            <a:hlinkClick xmlns:a="http://schemas.openxmlformats.org/drawingml/2006/main" r:id="rId11"/>
                           </wp:docPr>
                           <wp:cNvGraphicFramePr>
                             <a:graphicFrameLocks xmlns:a="http://schemas.openxmlformats.org/drawingml/2006/main" noChangeAspect="1"/>
@@ -7113,12 +7138,12 @@
                               <pic:pic xmlns:pic="http://schemas.openxmlformats.org/drawingml/2006/picture">
                                 <pic:nvPicPr>
                                   <pic:cNvPr id="7" name="Picture 7" title="Software University @ Twitter">
-                                    <a:hlinkClick r:id="rId31"/>
+                                    <a:hlinkClick r:id="rId11"/>
                                   </pic:cNvPr>
                                   <pic:cNvPicPr/>
                                 </pic:nvPicPr>
                                 <pic:blipFill>
-                                  <a:blip r:embed="rId32"/>
+                                  <a:blip r:embed="rId12"/>
                                   <a:stretch>
                                     <a:fillRect/>
                                   </a:stretch>
@@ -7156,7 +7181,7 @@
                           <wp:extent cx="180000" cy="180000"/>
                           <wp:effectExtent l="0" t="0" r="0" b="0"/>
                           <wp:docPr id="17" name="Picture 17" title="Software University @ YouTube">
-                            <a:hlinkClick xmlns:a="http://schemas.openxmlformats.org/drawingml/2006/main" r:id="rId33"/>
+                            <a:hlinkClick xmlns:a="http://schemas.openxmlformats.org/drawingml/2006/main" r:id="rId13"/>
                           </wp:docPr>
                           <wp:cNvGraphicFramePr>
                             <a:graphicFrameLocks xmlns:a="http://schemas.openxmlformats.org/drawingml/2006/main" noChangeAspect="1"/>
@@ -7166,12 +7191,12 @@
                               <pic:pic xmlns:pic="http://schemas.openxmlformats.org/drawingml/2006/picture">
                                 <pic:nvPicPr>
                                   <pic:cNvPr id="17" name="Picture 17" title="Software University @ YouTube">
-                                    <a:hlinkClick r:id="rId33"/>
+                                    <a:hlinkClick r:id="rId13"/>
                                   </pic:cNvPr>
                                   <pic:cNvPicPr/>
                                 </pic:nvPicPr>
                                 <pic:blipFill>
-                                  <a:blip r:embed="rId34"/>
+                                  <a:blip r:embed="rId14"/>
                                   <a:stretch>
                                     <a:fillRect/>
                                   </a:stretch>
@@ -7209,7 +7234,7 @@
                           <wp:extent cx="180000" cy="180000"/>
                           <wp:effectExtent l="0" t="0" r="0" b="0"/>
                           <wp:docPr id="21" name="Picture 21">
-                            <a:hlinkClick xmlns:a="http://schemas.openxmlformats.org/drawingml/2006/main" r:id="rId35"/>
+                            <a:hlinkClick xmlns:a="http://schemas.openxmlformats.org/drawingml/2006/main" r:id="rId15"/>
                           </wp:docPr>
                           <wp:cNvGraphicFramePr>
                             <a:graphicFrameLocks xmlns:a="http://schemas.openxmlformats.org/drawingml/2006/main" noChangeAspect="1"/>
@@ -7219,14 +7244,14 @@
                               <pic:pic xmlns:pic="http://schemas.openxmlformats.org/drawingml/2006/picture">
                                 <pic:nvPicPr>
                                   <pic:cNvPr id="21" name="Picture 21">
-                                    <a:hlinkClick r:id="rId35"/>
+                                    <a:hlinkClick r:id="rId15"/>
                                   </pic:cNvPr>
                                   <pic:cNvPicPr>
                                     <a:picLocks noChangeAspect="1" noChangeArrowheads="1"/>
                                   </pic:cNvPicPr>
                                 </pic:nvPicPr>
                                 <pic:blipFill rotWithShape="1">
-                                  <a:blip r:embed="rId36">
+                                  <a:blip r:embed="rId16">
                                     <a:extLst>
                                       <a:ext uri="{28A0092B-C50C-407E-A947-70E740481C1C}">
                                         <a14:useLocalDpi xmlns:a14="http://schemas.microsoft.com/office/drawing/2010/main" val="0"/>
@@ -7278,7 +7303,7 @@
                           <wp:extent cx="180000" cy="180000"/>
                           <wp:effectExtent l="0" t="0" r="0" b="0"/>
                           <wp:docPr id="22" name="Picture 22">
-                            <a:hlinkClick xmlns:a="http://schemas.openxmlformats.org/drawingml/2006/main" r:id="rId37"/>
+                            <a:hlinkClick xmlns:a="http://schemas.openxmlformats.org/drawingml/2006/main" r:id="rId17"/>
                           </wp:docPr>
                           <wp:cNvGraphicFramePr>
                             <a:graphicFrameLocks xmlns:a="http://schemas.openxmlformats.org/drawingml/2006/main" noChangeAspect="1"/>
@@ -7288,14 +7313,14 @@
                               <pic:pic xmlns:pic="http://schemas.openxmlformats.org/drawingml/2006/picture">
                                 <pic:nvPicPr>
                                   <pic:cNvPr id="22" name="Picture 22">
-                                    <a:hlinkClick r:id="rId37"/>
+                                    <a:hlinkClick r:id="rId17"/>
                                   </pic:cNvPr>
                                   <pic:cNvPicPr>
                                     <a:picLocks noChangeAspect="1" noChangeArrowheads="1"/>
                                   </pic:cNvPicPr>
                                 </pic:nvPicPr>
                                 <pic:blipFill>
-                                  <a:blip r:embed="rId38">
+                                  <a:blip r:embed="rId18">
                                     <a:extLst>
                                       <a:ext uri="{28A0092B-C50C-407E-A947-70E740481C1C}">
                                         <a14:useLocalDpi xmlns:a14="http://schemas.microsoft.com/office/drawing/2010/main" val="0"/>
@@ -7344,7 +7369,7 @@
                           <wp:extent cx="180000" cy="180000"/>
                           <wp:effectExtent l="0" t="0" r="0" b="0"/>
                           <wp:docPr id="23" name="Picture 23" title="Software University: Email Us">
-                            <a:hlinkClick xmlns:a="http://schemas.openxmlformats.org/drawingml/2006/main" r:id="rId39"/>
+                            <a:hlinkClick xmlns:a="http://schemas.openxmlformats.org/drawingml/2006/main" r:id="rId19"/>
                           </wp:docPr>
                           <wp:cNvGraphicFramePr>
                             <a:graphicFrameLocks xmlns:a="http://schemas.openxmlformats.org/drawingml/2006/main" noChangeAspect="1"/>
@@ -7354,12 +7379,12 @@
                               <pic:pic xmlns:pic="http://schemas.openxmlformats.org/drawingml/2006/picture">
                                 <pic:nvPicPr>
                                   <pic:cNvPr id="23" name="Picture 23" title="Software University: Email Us">
-                                    <a:hlinkClick r:id="rId39"/>
+                                    <a:hlinkClick r:id="rId19"/>
                                   </pic:cNvPr>
                                   <pic:cNvPicPr/>
                                 </pic:nvPicPr>
                                 <pic:blipFill>
-                                  <a:blip r:embed="rId40"/>
+                                  <a:blip r:embed="rId20"/>
                                   <a:stretch>
                                     <a:fillRect/>
                                   </a:stretch>
@@ -7421,7 +7446,7 @@
                   </pic:cNvPicPr>
                 </pic:nvPicPr>
                 <pic:blipFill>
-                  <a:blip r:embed="rId41">
+                  <a:blip r:embed="rId22">
                     <a:extLst>
                       <a:ext uri="{28A0092B-C50C-407E-A947-70E740481C1C}">
                         <a14:useLocalDpi xmlns:a14="http://schemas.microsoft.com/office/drawing/2010/main" val="0"/>
@@ -7706,7 +7731,7 @@
         </mc:Choice>
         <mc:Fallback>
           <w:pict>
-            <v:shape w14:anchorId="60DB5C39" id="Text Box 4" o:spid="_x0000_s1028" type="#_x0000_t202" style="position:absolute;margin-left:444.65pt;margin-top:26.95pt;width:70.9pt;height:15.9pt;z-index:251663360;visibility:visible;mso-wrap-style:square;mso-width-percent:0;mso-height-percent:0;mso-wrap-distance-left:9pt;mso-wrap-distance-top:0;mso-wrap-distance-right:9pt;mso-wrap-distance-bottom:0;mso-position-horizontal:absolute;mso-position-horizontal-relative:text;mso-position-vertical:absolute;mso-position-vertical-relative:text;mso-width-percent:0;mso-height-percent:0;mso-width-relative:page;mso-height-relative:page;v-text-anchor:middle" o:gfxdata="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" filled="f" stroked="f" strokeweight=".5pt">
+            <v:shape w14:anchorId="60DB5C39" id="Text Box 4" o:spid="_x0000_s1028" type="#_x0000_t202" style="position:absolute;margin-left:444.65pt;margin-top:26.95pt;width:70.9pt;height:15.9pt;z-index:251663360;visibility:visible;mso-wrap-style:square;mso-width-percent:0;mso-height-percent:0;mso-wrap-distance-left:9pt;mso-wrap-distance-top:0;mso-wrap-distance-right:9pt;mso-wrap-distance-bottom:0;mso-position-horizontal:absolute;mso-position-horizontal-relative:text;mso-position-vertical:absolute;mso-position-vertical-relative:text;mso-width-percent:0;mso-height-percent:0;mso-width-relative:page;mso-height-relative:page;v-text-anchor:middle" o:gfxdata="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" filled="f" stroked="f" strokeweight=".5pt">
               <v:textbox inset="0,0,0,0">
                 <w:txbxContent>
                   <w:p>
@@ -7817,7 +7842,7 @@
 </file>
 
 <file path=word/footnotes.xml><?xml version="1.0" encoding="utf-8"?>
-<w:footnotes xmlns:wpc="http://schemas.microsoft.com/office/word/2010/wordprocessingCanvas" xmlns:cx="http://schemas.microsoft.com/office/drawing/2014/chartex" xmlns:cx1="http://schemas.microsoft.com/office/drawing/2015/9/8/chartex" xmlns:cx2="http://schemas.microsoft.com/office/drawing/2015/10/21/chartex" xmlns:cx3="http://schemas.microsoft.com/office/drawing/2016/5/9/chartex" xmlns:cx4="http://schemas.microsoft.com/office/drawing/2016/5/10/chartex" xmlns:cx5="http://schemas.microsoft.com/office/drawing/2016/5/11/chartex" xmlns:cx6="http://schemas.microsoft.com/office/drawing/2016/5/12/chartex" xmlns:cx7="http://schemas.microsoft.com/office/drawing/2016/5/13/chartex" xmlns:cx8="http://schemas.microsoft.com/office/drawing/2016/5/14/chartex" xmlns:mc="http://schemas.openxmlformats.org/markup-compatibility/2006" xmlns:aink="http://schemas.microsoft.com/office/drawing/2016/ink" xmlns:am3d="http://schemas.microsoft.com/office/drawing/2017/model3d" xmlns:o="urn:schemas-microsoft-com:office:office" xmlns:r="http://schemas.openxmlformats.org/officeDocument/2006/relationships" xmlns:m="http://schemas.openxmlformats.org/officeDocument/2006/math" xmlns:v="urn:schemas-microsoft-com:vml" xmlns:wp14="http://schemas.microsoft.com/office/word/2010/wordprocessingDrawing" xmlns:wp="http://schemas.openxmlformats.org/drawingml/2006/wordprocessingDrawing" xmlns:w10="urn:schemas-microsoft-com:office:word" xmlns:w="http://schemas.openxmlformats.org/wordprocessingml/2006/main" xmlns:w14="http://schemas.microsoft.com/office/word/2010/wordml" xmlns:w15="http://schemas.microsoft.com/office/word/2012/wordml" xmlns:w16cid="http://schemas.microsoft.com/office/word/2016/wordml/cid" xmlns:w16se="http://schemas.microsoft.com/office/word/2015/wordml/symex" xmlns:wpg="http://schemas.microsoft.com/office/word/2010/wordprocessingGroup" xmlns:wpi="http://schemas.microsoft.com/office/word/2010/wordprocessingInk" xmlns:wne="http://schemas.microsoft.com/office/word/2006/wordml" xmlns:wps="http://schemas.microsoft.com/office/word/2010/wordprocessingShape" mc:Ignorable="w14 w15 w16se w16cid wp14">
+<w:footnotes xmlns:wpc="http://schemas.microsoft.com/office/word/2010/wordprocessingCanvas" xmlns:cx="http://schemas.microsoft.com/office/drawing/2014/chartex" xmlns:cx1="http://schemas.microsoft.com/office/drawing/2015/9/8/chartex" xmlns:cx2="http://schemas.microsoft.com/office/drawing/2015/10/21/chartex" xmlns:cx3="http://schemas.microsoft.com/office/drawing/2016/5/9/chartex" xmlns:cx4="http://schemas.microsoft.com/office/drawing/2016/5/10/chartex" xmlns:cx5="http://schemas.microsoft.com/office/drawing/2016/5/11/chartex" xmlns:cx6="http://schemas.microsoft.com/office/drawing/2016/5/12/chartex" xmlns:cx7="http://schemas.microsoft.com/office/drawing/2016/5/13/chartex" xmlns:cx8="http://schemas.microsoft.com/office/drawing/2016/5/14/chartex" xmlns:mc="http://schemas.openxmlformats.org/markup-compatibility/2006" xmlns:aink="http://schemas.microsoft.com/office/drawing/2016/ink" xmlns:am3d="http://schemas.microsoft.com/office/drawing/2017/model3d" xmlns:o="urn:schemas-microsoft-com:office:office" xmlns:oel="http://schemas.microsoft.com/office/2019/extlst" xmlns:r="http://schemas.openxmlformats.org/officeDocument/2006/relationships" xmlns:m="http://schemas.openxmlformats.org/officeDocument/2006/math" xmlns:v="urn:schemas-microsoft-com:vml" xmlns:wp14="http://schemas.microsoft.com/office/word/2010/wordprocessingDrawing" xmlns:wp="http://schemas.openxmlformats.org/drawingml/2006/wordprocessingDrawing" xmlns:w10="urn:schemas-microsoft-com:office:word" xmlns:w="http://schemas.openxmlformats.org/wordprocessingml/2006/main" xmlns:w14="http://schemas.microsoft.com/office/word/2010/wordml" xmlns:w15="http://schemas.microsoft.com/office/word/2012/wordml" xmlns:w16cex="http://schemas.microsoft.com/office/word/2018/wordml/cex" xmlns:w16cid="http://schemas.microsoft.com/office/word/2016/wordml/cid" xmlns:w16="http://schemas.microsoft.com/office/word/2018/wordml" xmlns:w16sdtdh="http://schemas.microsoft.com/office/word/2020/wordml/sdtdatahash" xmlns:w16se="http://schemas.microsoft.com/office/word/2015/wordml/symex" xmlns:wpg="http://schemas.microsoft.com/office/word/2010/wordprocessingGroup" xmlns:wpi="http://schemas.microsoft.com/office/word/2010/wordprocessingInk" xmlns:wne="http://schemas.microsoft.com/office/word/2006/wordml" xmlns:wps="http://schemas.microsoft.com/office/word/2010/wordprocessingShape" mc:Ignorable="w14 w15 w16se w16cid w16 w16cex w16sdtdh wp14">
   <w:footnote w:type="separator" w:id="-1">
     <w:p>
       <w:pPr>
@@ -7842,7 +7867,7 @@
 </file>
 
 <file path=word/header1.xml><?xml version="1.0" encoding="utf-8"?>
-<w:hdr xmlns:wpc="http://schemas.microsoft.com/office/word/2010/wordprocessingCanvas" xmlns:cx="http://schemas.microsoft.com/office/drawing/2014/chartex" xmlns:cx1="http://schemas.microsoft.com/office/drawing/2015/9/8/chartex" xmlns:cx2="http://schemas.microsoft.com/office/drawing/2015/10/21/chartex" xmlns:cx3="http://schemas.microsoft.com/office/drawing/2016/5/9/chartex" xmlns:cx4="http://schemas.microsoft.com/office/drawing/2016/5/10/chartex" xmlns:cx5="http://schemas.microsoft.com/office/drawing/2016/5/11/chartex" xmlns:cx6="http://schemas.microsoft.com/office/drawing/2016/5/12/chartex" xmlns:cx7="http://schemas.microsoft.com/office/drawing/2016/5/13/chartex" xmlns:cx8="http://schemas.microsoft.com/office/drawing/2016/5/14/chartex" xmlns:mc="http://schemas.openxmlformats.org/markup-compatibility/2006" xmlns:aink="http://schemas.microsoft.com/office/drawing/2016/ink" xmlns:am3d="http://schemas.microsoft.com/office/drawing/2017/model3d" xmlns:o="urn:schemas-microsoft-com:office:office" xmlns:r="http://schemas.openxmlformats.org/officeDocument/2006/relationships" xmlns:m="http://schemas.openxmlformats.org/officeDocument/2006/math" xmlns:v="urn:schemas-microsoft-com:vml" xmlns:wp14="http://schemas.microsoft.com/office/word/2010/wordprocessingDrawing" xmlns:wp="http://schemas.openxmlformats.org/drawingml/2006/wordprocessingDrawing" xmlns:w10="urn:schemas-microsoft-com:office:word" xmlns:w="http://schemas.openxmlformats.org/wordprocessingml/2006/main" xmlns:w14="http://schemas.microsoft.com/office/word/2010/wordml" xmlns:w15="http://schemas.microsoft.com/office/word/2012/wordml" xmlns:w16cid="http://schemas.microsoft.com/office/word/2016/wordml/cid" xmlns:w16se="http://schemas.microsoft.com/office/word/2015/wordml/symex" xmlns:wpg="http://schemas.microsoft.com/office/word/2010/wordprocessingGroup" xmlns:wpi="http://schemas.microsoft.com/office/word/2010/wordprocessingInk" xmlns:wne="http://schemas.microsoft.com/office/word/2006/wordml" xmlns:wps="http://schemas.microsoft.com/office/word/2010/wordprocessingShape" mc:Ignorable="w14 w15 w16se w16cid wp14">
+<w:hdr xmlns:wpc="http://schemas.microsoft.com/office/word/2010/wordprocessingCanvas" xmlns:cx="http://schemas.microsoft.com/office/drawing/2014/chartex" xmlns:cx1="http://schemas.microsoft.com/office/drawing/2015/9/8/chartex" xmlns:cx2="http://schemas.microsoft.com/office/drawing/2015/10/21/chartex" xmlns:cx3="http://schemas.microsoft.com/office/drawing/2016/5/9/chartex" xmlns:cx4="http://schemas.microsoft.com/office/drawing/2016/5/10/chartex" xmlns:cx5="http://schemas.microsoft.com/office/drawing/2016/5/11/chartex" xmlns:cx6="http://schemas.microsoft.com/office/drawing/2016/5/12/chartex" xmlns:cx7="http://schemas.microsoft.com/office/drawing/2016/5/13/chartex" xmlns:cx8="http://schemas.microsoft.com/office/drawing/2016/5/14/chartex" xmlns:mc="http://schemas.openxmlformats.org/markup-compatibility/2006" xmlns:aink="http://schemas.microsoft.com/office/drawing/2016/ink" xmlns:am3d="http://schemas.microsoft.com/office/drawing/2017/model3d" xmlns:o="urn:schemas-microsoft-com:office:office" xmlns:oel="http://schemas.microsoft.com/office/2019/extlst" xmlns:r="http://schemas.openxmlformats.org/officeDocument/2006/relationships" xmlns:m="http://schemas.openxmlformats.org/officeDocument/2006/math" xmlns:v="urn:schemas-microsoft-com:vml" xmlns:wp14="http://schemas.microsoft.com/office/word/2010/wordprocessingDrawing" xmlns:wp="http://schemas.openxmlformats.org/drawingml/2006/wordprocessingDrawing" xmlns:w10="urn:schemas-microsoft-com:office:word" xmlns:w="http://schemas.openxmlformats.org/wordprocessingml/2006/main" xmlns:w14="http://schemas.microsoft.com/office/word/2010/wordml" xmlns:w15="http://schemas.microsoft.com/office/word/2012/wordml" xmlns:w16cex="http://schemas.microsoft.com/office/word/2018/wordml/cex" xmlns:w16cid="http://schemas.microsoft.com/office/word/2016/wordml/cid" xmlns:w16="http://schemas.microsoft.com/office/word/2018/wordml" xmlns:w16sdtdh="http://schemas.microsoft.com/office/word/2020/wordml/sdtdatahash" xmlns:w16se="http://schemas.microsoft.com/office/word/2015/wordml/symex" xmlns:wpg="http://schemas.microsoft.com/office/word/2010/wordprocessingGroup" xmlns:wpi="http://schemas.microsoft.com/office/word/2010/wordprocessingInk" xmlns:wne="http://schemas.microsoft.com/office/word/2006/wordml" xmlns:wps="http://schemas.microsoft.com/office/word/2010/wordprocessingShape" mc:Ignorable="w14 w15 w16se w16cid w16 w16cex w16sdtdh wp14">
   <w:p>
     <w:pPr>
       <w:pStyle w:val="Header"/>
@@ -7853,7 +7878,7 @@
 </file>
 
 <file path=word/numbering.xml><?xml version="1.0" encoding="utf-8"?>
-<w:numbering xmlns:wpc="http://schemas.microsoft.com/office/word/2010/wordprocessingCanvas" xmlns:cx="http://schemas.microsoft.com/office/drawing/2014/chartex" xmlns:cx1="http://schemas.microsoft.com/office/drawing/2015/9/8/chartex" xmlns:cx2="http://schemas.microsoft.com/office/drawing/2015/10/21/chartex" xmlns:cx3="http://schemas.microsoft.com/office/drawing/2016/5/9/chartex" xmlns:cx4="http://schemas.microsoft.com/office/drawing/2016/5/10/chartex" xmlns:cx5="http://schemas.microsoft.com/office/drawing/2016/5/11/chartex" xmlns:cx6="http://schemas.microsoft.com/office/drawing/2016/5/12/chartex" xmlns:cx7="http://schemas.microsoft.com/office/drawing/2016/5/13/chartex" xmlns:cx8="http://schemas.microsoft.com/office/drawing/2016/5/14/chartex" xmlns:mc="http://schemas.openxmlformats.org/markup-compatibility/2006" xmlns:aink="http://schemas.microsoft.com/office/drawing/2016/ink" xmlns:am3d="http://schemas.microsoft.com/office/drawing/2017/model3d" xmlns:o="urn:schemas-microsoft-com:office:office" xmlns:r="http://schemas.openxmlformats.org/officeDocument/2006/relationships" xmlns:m="http://schemas.openxmlformats.org/officeDocument/2006/math" xmlns:v="urn:schemas-microsoft-com:vml" xmlns:wp14="http://schemas.microsoft.com/office/word/2010/wordprocessingDrawing" xmlns:wp="http://schemas.openxmlformats.org/drawingml/2006/wordprocessingDrawing" xmlns:w10="urn:schemas-microsoft-com:office:word" xmlns:w="http://schemas.openxmlformats.org/wordprocessingml/2006/main" xmlns:w14="http://schemas.microsoft.com/office/word/2010/wordml" xmlns:w15="http://schemas.microsoft.com/office/word/2012/wordml" xmlns:w16cid="http://schemas.microsoft.com/office/word/2016/wordml/cid" xmlns:w16se="http://schemas.microsoft.com/office/word/2015/wordml/symex" xmlns:wpg="http://schemas.microsoft.com/office/word/2010/wordprocessingGroup" xmlns:wpi="http://schemas.microsoft.com/office/word/2010/wordprocessingInk" xmlns:wne="http://schemas.microsoft.com/office/word/2006/wordml" xmlns:wps="http://schemas.microsoft.com/office/word/2010/wordprocessingShape" mc:Ignorable="w14 w15 w16se w16cid wp14">
+<w:numbering xmlns:wpc="http://schemas.microsoft.com/office/word/2010/wordprocessingCanvas" xmlns:cx="http://schemas.microsoft.com/office/drawing/2014/chartex" xmlns:cx1="http://schemas.microsoft.com/office/drawing/2015/9/8/chartex" xmlns:cx2="http://schemas.microsoft.com/office/drawing/2015/10/21/chartex" xmlns:cx3="http://schemas.microsoft.com/office/drawing/2016/5/9/chartex" xmlns:cx4="http://schemas.microsoft.com/office/drawing/2016/5/10/chartex" xmlns:cx5="http://schemas.microsoft.com/office/drawing/2016/5/11/chartex" xmlns:cx6="http://schemas.microsoft.com/office/drawing/2016/5/12/chartex" xmlns:cx7="http://schemas.microsoft.com/office/drawing/2016/5/13/chartex" xmlns:cx8="http://schemas.microsoft.com/office/drawing/2016/5/14/chartex" xmlns:mc="http://schemas.openxmlformats.org/markup-compatibility/2006" xmlns:aink="http://schemas.microsoft.com/office/drawing/2016/ink" xmlns:am3d="http://schemas.microsoft.com/office/drawing/2017/model3d" xmlns:o="urn:schemas-microsoft-com:office:office" xmlns:oel="http://schemas.microsoft.com/office/2019/extlst" xmlns:r="http://schemas.openxmlformats.org/officeDocument/2006/relationships" xmlns:m="http://schemas.openxmlformats.org/officeDocument/2006/math" xmlns:v="urn:schemas-microsoft-com:vml" xmlns:wp14="http://schemas.microsoft.com/office/word/2010/wordprocessingDrawing" xmlns:wp="http://schemas.openxmlformats.org/drawingml/2006/wordprocessingDrawing" xmlns:w10="urn:schemas-microsoft-com:office:word" xmlns:w="http://schemas.openxmlformats.org/wordprocessingml/2006/main" xmlns:w14="http://schemas.microsoft.com/office/word/2010/wordml" xmlns:w15="http://schemas.microsoft.com/office/word/2012/wordml" xmlns:w16cex="http://schemas.microsoft.com/office/word/2018/wordml/cex" xmlns:w16cid="http://schemas.microsoft.com/office/word/2016/wordml/cid" xmlns:w16="http://schemas.microsoft.com/office/word/2018/wordml" xmlns:w16sdtdh="http://schemas.microsoft.com/office/word/2020/wordml/sdtdatahash" xmlns:w16se="http://schemas.microsoft.com/office/word/2015/wordml/symex" xmlns:wpg="http://schemas.microsoft.com/office/word/2010/wordprocessingGroup" xmlns:wpi="http://schemas.microsoft.com/office/word/2010/wordprocessingInk" xmlns:wne="http://schemas.microsoft.com/office/word/2006/wordml" xmlns:wps="http://schemas.microsoft.com/office/word/2010/wordprocessingShape" mc:Ignorable="w14 w15 w16se w16cid w16 w16cex w16sdtdh wp14">
   <w:abstractNum w:abstractNumId="0" w15:restartNumberingAfterBreak="0">
     <w:nsid w:val="00000001"/>
     <w:multiLevelType w:val="multilevel"/>
@@ -9273,43 +9298,43 @@
       </w:rPr>
     </w:lvl>
   </w:abstractNum>
-  <w:num w:numId="1">
+  <w:num w:numId="1" w16cid:durableId="1087772072">
     <w:abstractNumId w:val="3"/>
   </w:num>
-  <w:num w:numId="2">
+  <w:num w:numId="2" w16cid:durableId="2006591369">
     <w:abstractNumId w:val="11"/>
   </w:num>
-  <w:num w:numId="3">
+  <w:num w:numId="3" w16cid:durableId="1993482063">
     <w:abstractNumId w:val="5"/>
   </w:num>
-  <w:num w:numId="4">
+  <w:num w:numId="4" w16cid:durableId="102455214">
     <w:abstractNumId w:val="4"/>
   </w:num>
-  <w:num w:numId="5">
+  <w:num w:numId="5" w16cid:durableId="330259608">
     <w:abstractNumId w:val="10"/>
   </w:num>
-  <w:num w:numId="6">
+  <w:num w:numId="6" w16cid:durableId="2088264101">
     <w:abstractNumId w:val="7"/>
   </w:num>
-  <w:num w:numId="7">
+  <w:num w:numId="7" w16cid:durableId="578832519">
     <w:abstractNumId w:val="0"/>
   </w:num>
-  <w:num w:numId="8">
+  <w:num w:numId="8" w16cid:durableId="388458859">
     <w:abstractNumId w:val="1"/>
   </w:num>
-  <w:num w:numId="9">
+  <w:num w:numId="9" w16cid:durableId="115832492">
     <w:abstractNumId w:val="6"/>
   </w:num>
-  <w:num w:numId="10">
+  <w:num w:numId="10" w16cid:durableId="1217355061">
     <w:abstractNumId w:val="8"/>
   </w:num>
-  <w:num w:numId="11">
+  <w:num w:numId="11" w16cid:durableId="349796154">
     <w:abstractNumId w:val="12"/>
   </w:num>
-  <w:num w:numId="12">
+  <w:num w:numId="12" w16cid:durableId="1512455109">
     <w:abstractNumId w:val="9"/>
   </w:num>
-  <w:num w:numId="13">
+  <w:num w:numId="13" w16cid:durableId="2146314512">
     <w:abstractNumId w:val="2"/>
   </w:num>
   <w:numIdMacAtCleanup w:val="13"/>
@@ -9317,7 +9342,7 @@
 </file>
 
 <file path=word/styles.xml><?xml version="1.0" encoding="utf-8"?>
-<w:styles xmlns:mc="http://schemas.openxmlformats.org/markup-compatibility/2006" xmlns:r="http://schemas.openxmlformats.org/officeDocument/2006/relationships" xmlns:w="http://schemas.openxmlformats.org/wordprocessingml/2006/main" xmlns:w14="http://schemas.microsoft.com/office/word/2010/wordml" xmlns:w15="http://schemas.microsoft.com/office/word/2012/wordml" xmlns:w16cid="http://schemas.microsoft.com/office/word/2016/wordml/cid" xmlns:w16se="http://schemas.microsoft.com/office/word/2015/wordml/symex" mc:Ignorable="w14 w15 w16se w16cid">
+<w:styles xmlns:mc="http://schemas.openxmlformats.org/markup-compatibility/2006" xmlns:r="http://schemas.openxmlformats.org/officeDocument/2006/relationships" xmlns:w="http://schemas.openxmlformats.org/wordprocessingml/2006/main" xmlns:w14="http://schemas.microsoft.com/office/word/2010/wordml" xmlns:w15="http://schemas.microsoft.com/office/word/2012/wordml" xmlns:w16cex="http://schemas.microsoft.com/office/word/2018/wordml/cex" xmlns:w16cid="http://schemas.microsoft.com/office/word/2016/wordml/cid" xmlns:w16="http://schemas.microsoft.com/office/word/2018/wordml" xmlns:w16sdtdh="http://schemas.microsoft.com/office/word/2020/wordml/sdtdatahash" xmlns:w16se="http://schemas.microsoft.com/office/word/2015/wordml/symex" mc:Ignorable="w14 w15 w16se w16cid w16 w16cex w16sdtdh">
   <w:docDefaults>
     <w:rPrDefault>
       <w:rPr>
@@ -9439,6 +9464,7 @@
     <w:lsdException w:name="HTML Sample" w:semiHidden="1" w:unhideWhenUsed="1"/>
     <w:lsdException w:name="HTML Typewriter" w:semiHidden="1" w:unhideWhenUsed="1"/>
     <w:lsdException w:name="HTML Variable" w:semiHidden="1" w:unhideWhenUsed="1"/>
+    <w:lsdException w:name="Normal Table" w:semiHidden="1" w:unhideWhenUsed="1"/>
     <w:lsdException w:name="annotation subject" w:semiHidden="1" w:unhideWhenUsed="1"/>
     <w:lsdException w:name="No List" w:semiHidden="1" w:unhideWhenUsed="1"/>
     <w:lsdException w:name="Outline List 1" w:semiHidden="1" w:unhideWhenUsed="1"/>
@@ -9481,8 +9507,11 @@
     <w:lsdException w:name="Table Contemporary" w:semiHidden="1" w:unhideWhenUsed="1"/>
     <w:lsdException w:name="Table Elegant" w:semiHidden="1" w:unhideWhenUsed="1"/>
     <w:lsdException w:name="Table Professional" w:semiHidden="1" w:unhideWhenUsed="1"/>
+    <w:lsdException w:name="Table Subtle 1" w:semiHidden="1" w:unhideWhenUsed="1"/>
     <w:lsdException w:name="Table Subtle 2" w:semiHidden="1" w:unhideWhenUsed="1"/>
     <w:lsdException w:name="Table Web 1" w:semiHidden="1" w:unhideWhenUsed="1"/>
+    <w:lsdException w:name="Table Web 2" w:semiHidden="1" w:unhideWhenUsed="1"/>
+    <w:lsdException w:name="Table Web 3" w:semiHidden="1" w:unhideWhenUsed="1"/>
     <w:lsdException w:name="Balloon Text" w:semiHidden="1" w:unhideWhenUsed="1"/>
     <w:lsdException w:name="Table Grid" w:uiPriority="59"/>
     <w:lsdException w:name="Table Theme" w:semiHidden="1" w:unhideWhenUsed="1"/>
@@ -10503,6 +10532,12 @@
 </file>
 
 <file path=customXml/item1.xml><?xml version="1.0" encoding="utf-8"?>
+<p:properties xmlns:p="http://schemas.microsoft.com/office/2006/metadata/properties" xmlns:xsi="http://www.w3.org/2001/XMLSchema-instance" xmlns:pc="http://schemas.microsoft.com/office/infopath/2007/PartnerControls">
+  <documentManagement/>
+</p:properties>
+</file>
+
+<file path=customXml/item2.xml><?xml version="1.0" encoding="utf-8"?>
 <?mso-contentType ?>
 <FormTemplates xmlns="http://schemas.microsoft.com/sharepoint/v3/contenttype/forms">
   <Display>DocumentLibraryForm</Display>
@@ -10511,13 +10546,11 @@
 </FormTemplates>
 </file>
 
-<file path=customXml/item2.xml><?xml version="1.0" encoding="utf-8"?>
-<p:properties xmlns:p="http://schemas.microsoft.com/office/2006/metadata/properties" xmlns:xsi="http://www.w3.org/2001/XMLSchema-instance" xmlns:pc="http://schemas.microsoft.com/office/infopath/2007/PartnerControls">
-  <documentManagement/>
-</p:properties>
+<file path=customXml/item3.xml><?xml version="1.0" encoding="utf-8"?>
+<b:Sources xmlns:b="http://schemas.openxmlformats.org/officeDocument/2006/bibliography" xmlns="http://schemas.openxmlformats.org/officeDocument/2006/bibliography" SelectedStyle="\APA.XSL" StyleName="APA"/>
 </file>
 
-<file path=customXml/item3.xml><?xml version="1.0" encoding="utf-8"?>
+<file path=customXml/item4.xml><?xml version="1.0" encoding="utf-8"?>
 <ct:contentTypeSchema xmlns:ct="http://schemas.microsoft.com/office/2006/metadata/contentType" xmlns:ma="http://schemas.microsoft.com/office/2006/metadata/properties/metaAttributes" ct:_="" ma:_="" ma:contentTypeName="Document" ma:contentTypeID="0x010100B6C18B0EB80FEC43B96FC4929E3ACDFF" ma:contentTypeVersion="0" ma:contentTypeDescription="Create a new document." ma:contentTypeScope="" ma:versionID="f204148d70153a85717fefcf945dd6d1">
   <xsd:schema xmlns:xsd="http://www.w3.org/2001/XMLSchema" xmlns:xs="http://www.w3.org/2001/XMLSchema" xmlns:p="http://schemas.microsoft.com/office/2006/metadata/properties" targetNamespace="http://schemas.microsoft.com/office/2006/metadata/properties" ma:root="true" ma:fieldsID="0967b7be50301903c78f9c39c6fd9af8">
     <xsd:element name="properties">
@@ -10631,19 +10664,7 @@
 </ct:contentTypeSchema>
 </file>
 
-<file path=customXml/item4.xml><?xml version="1.0" encoding="utf-8"?>
-<b:Sources xmlns:b="http://schemas.openxmlformats.org/officeDocument/2006/bibliography" xmlns="http://schemas.openxmlformats.org/officeDocument/2006/bibliography" SelectedStyle="\APA.XSL" StyleName="APA"/>
-</file>
-
 <file path=customXml/itemProps1.xml><?xml version="1.0" encoding="utf-8"?>
-<ds:datastoreItem xmlns:ds="http://schemas.openxmlformats.org/officeDocument/2006/customXml" ds:itemID="{ABF6E877-42D5-49BF-ABBD-36D5F3F486D6}">
-  <ds:schemaRefs>
-    <ds:schemaRef ds:uri="http://schemas.microsoft.com/sharepoint/v3/contenttype/forms"/>
-  </ds:schemaRefs>
-</ds:datastoreItem>
-</file>
-
-<file path=customXml/itemProps2.xml><?xml version="1.0" encoding="utf-8"?>
 <ds:datastoreItem xmlns:ds="http://schemas.openxmlformats.org/officeDocument/2006/customXml" ds:itemID="{642AD100-1791-43AC-8FB0-4D3F7DB735D5}">
   <ds:schemaRefs>
     <ds:schemaRef ds:uri="http://schemas.microsoft.com/office/2006/metadata/properties"/>
@@ -10652,7 +10673,23 @@
 </ds:datastoreItem>
 </file>
 
+<file path=customXml/itemProps2.xml><?xml version="1.0" encoding="utf-8"?>
+<ds:datastoreItem xmlns:ds="http://schemas.openxmlformats.org/officeDocument/2006/customXml" ds:itemID="{ABF6E877-42D5-49BF-ABBD-36D5F3F486D6}">
+  <ds:schemaRefs>
+    <ds:schemaRef ds:uri="http://schemas.microsoft.com/sharepoint/v3/contenttype/forms"/>
+  </ds:schemaRefs>
+</ds:datastoreItem>
+</file>
+
 <file path=customXml/itemProps3.xml><?xml version="1.0" encoding="utf-8"?>
+<ds:datastoreItem xmlns:ds="http://schemas.openxmlformats.org/officeDocument/2006/customXml" ds:itemID="{D2DB35C9-CABB-4FB9-B4FB-05DF22F0D44E}">
+  <ds:schemaRefs>
+    <ds:schemaRef ds:uri="http://schemas.openxmlformats.org/officeDocument/2006/bibliography"/>
+  </ds:schemaRefs>
+</ds:datastoreItem>
+</file>
+
+<file path=customXml/itemProps4.xml><?xml version="1.0" encoding="utf-8"?>
 <ds:datastoreItem xmlns:ds="http://schemas.openxmlformats.org/officeDocument/2006/customXml" ds:itemID="{2AAB4298-9DBF-4559-A385-52127390FCD4}">
   <ds:schemaRefs>
     <ds:schemaRef ds:uri="http://schemas.microsoft.com/office/2006/metadata/contentType"/>
@@ -10666,12 +10703,4 @@
     <ds:schemaRef ds:uri="http://schemas.microsoft.com/office/infopath/2007/PartnerControls"/>
   </ds:schemaRefs>
 </ds:datastoreItem>
-</file>
-
-<file path=customXml/itemProps4.xml><?xml version="1.0" encoding="utf-8"?>
-<ds:datastoreItem xmlns:ds="http://schemas.openxmlformats.org/officeDocument/2006/customXml" ds:itemID="{D2DB35C9-CABB-4FB9-B4FB-05DF22F0D44E}">
-  <ds:schemaRefs>
-    <ds:schemaRef ds:uri="http://schemas.openxmlformats.org/officeDocument/2006/bibliography"/>
-  </ds:schemaRefs>
-</ds:datastoreItem>
 </file>
</xml_diff>